<commit_message>
added reports in .pdf
</commit_message>
<xml_diff>
--- a/4/Report.docx
+++ b/4/Report.docx
@@ -12,6 +12,7 @@
           <w:sz w:val="28"/>
         </w:rPr>
       </w:pPr>
+      <w:bookmarkStart w:id="0" w:name="_GoBack"/>
       <w:r>
         <w:rPr>
           <w:b/>
@@ -20,6 +21,7 @@
         <w:t>Базы данных</w:t>
       </w:r>
     </w:p>
+    <w:bookmarkEnd w:id="0"/>
     <w:p>
       <w:pPr>
         <w:spacing w:line="240" w:lineRule="auto"/>
@@ -44,8 +46,6 @@
         </w:rPr>
         <w:t>о</w:t>
       </w:r>
-      <w:bookmarkStart w:id="0" w:name="_GoBack"/>
-      <w:bookmarkEnd w:id="0"/>
       <w:r>
         <w:rPr>
           <w:b/>
@@ -58,7 +58,7 @@
           <w:b/>
           <w:sz w:val="28"/>
         </w:rPr>
-        <w:t>3</w:t>
+        <w:t>4</w:t>
       </w:r>
     </w:p>
     <w:p>

</xml_diff>